<commit_message>
add kode repository (validasi) + edit progress bar
</commit_message>
<xml_diff>
--- a/storage/Surat Bebas Pustaka - Indonesia.docx
+++ b/storage/Surat Bebas Pustaka - Indonesia.docx
@@ -31,7 +31,7 @@
         <w:rPr>
           <w:rStyle w:val="rStyle"/>
         </w:rPr>
-        <w:t xml:space="preserve">Nomor : 1001/EBP ITS/6/2022</w:t>
+        <w:t xml:space="preserve">Nomor : 57/EBP ITS/6/2022</w:t>
       </w:r>
     </w:p>
     <w:p/>
@@ -95,25 +95,25 @@
         <w:rPr>
           <w:rStyle w:val="rStyle"/>
         </w:rPr>
-        <w:t xml:space="preserve">         Nama           : Patrick</w:t>
-      </w:r>
-    </w:p>
-    <w:p>
-      <w:pPr/>
-      <w:r>
-        <w:rPr>
-          <w:rStyle w:val="rStyle"/>
-        </w:rPr>
-        <w:t xml:space="preserve">         NRP             : 05111840000098</w:t>
-      </w:r>
-    </w:p>
-    <w:p>
-      <w:pPr/>
-      <w:r>
-        <w:rPr>
-          <w:rStyle w:val="rStyle"/>
-        </w:rPr>
-        <w:t xml:space="preserve">         Departemen : Informatika</w:t>
+        <w:t xml:space="preserve">         Nama           : Alexie Price MD</w:t>
+      </w:r>
+    </w:p>
+    <w:p>
+      <w:pPr/>
+      <w:r>
+        <w:rPr>
+          <w:rStyle w:val="rStyle"/>
+        </w:rPr>
+        <w:t xml:space="preserve">         NRP             : 04111340000410</w:t>
+      </w:r>
+    </w:p>
+    <w:p>
+      <w:pPr/>
+      <w:r>
+        <w:rPr>
+          <w:rStyle w:val="rStyle"/>
+        </w:rPr>
+        <w:t xml:space="preserve">         Departemen : expedite mission-critical infrastructures</w:t>
       </w:r>
     </w:p>
     <w:p>

</xml_diff>